<commit_message>
more errors, updated EBNF, completed Gantt Chart
</commit_message>
<xml_diff>
--- a/Error Handling.docx
+++ b/Error Handling.docx
@@ -8,22 +8,6 @@
       </w:pPr>
       <w:r>
         <w:t>Error Handling</w:t>
-      </w:r>
-    </w:p>
-    <w:p>
-      <w:pPr>
-        <w:pStyle w:val="Heading1"/>
-      </w:pPr>
-      <w:r>
-        <w:t>Reporting Errors</w:t>
-      </w:r>
-    </w:p>
-    <w:p>
-      <w:pPr>
-        <w:pStyle w:val="Heading1"/>
-      </w:pPr>
-      <w:r>
-        <w:t>Handling Syntax Errors</w:t>
       </w:r>
     </w:p>
     <w:p>
@@ -84,7 +68,7 @@
                 <w:sz w:val="20"/>
                 <w:szCs w:val="20"/>
               </w:rPr>
-              <w:t xml:space="preserve">Same name used multiple times for different devices.  </w:t>
+              <w:t xml:space="preserve">Same name used multiple times for different devices. </w:t>
             </w:r>
           </w:p>
         </w:tc>
@@ -480,7 +464,7 @@
                 <w:sz w:val="20"/>
                 <w:szCs w:val="20"/>
               </w:rPr>
-              <w:t>Connection already exists.</w:t>
+              <w:t>Non-existent output specified for connection.</w:t>
             </w:r>
           </w:p>
         </w:tc>
@@ -500,7 +484,7 @@
                 <w:sz w:val="20"/>
                 <w:szCs w:val="20"/>
               </w:rPr>
-              <w:t>Look up in connections list (this should be first check).  Can skip to next connection in file if this is the case.</w:t>
+              <w:t>If lookup name of output returns None, report to user.</w:t>
             </w:r>
           </w:p>
         </w:tc>
@@ -522,7 +506,7 @@
                 <w:sz w:val="20"/>
                 <w:szCs w:val="20"/>
               </w:rPr>
-              <w:t>Monitor already exists.</w:t>
+              <w:t>Non-existent output specified for monitor.</w:t>
             </w:r>
           </w:p>
         </w:tc>
@@ -542,7 +526,7 @@
                 <w:sz w:val="20"/>
                 <w:szCs w:val="20"/>
               </w:rPr>
-              <w:t>Look up in monitors list.  Can skip to next monitor if this is the case.</w:t>
+              <w:t>If lookup name of output returns None, report to user.</w:t>
             </w:r>
           </w:p>
         </w:tc>
@@ -559,6 +543,13 @@
                 <w:szCs w:val="20"/>
               </w:rPr>
             </w:pPr>
+            <w:r>
+              <w:rPr>
+                <w:sz w:val="20"/>
+                <w:szCs w:val="20"/>
+              </w:rPr>
+              <w:t>Connection already exists.</w:t>
+            </w:r>
           </w:p>
         </w:tc>
         <w:tc>
@@ -572,11 +563,119 @@
                 <w:szCs w:val="20"/>
               </w:rPr>
             </w:pPr>
+            <w:r>
+              <w:rPr>
+                <w:sz w:val="20"/>
+                <w:szCs w:val="20"/>
+              </w:rPr>
+              <w:t>Look up in connections list (this should be first check).  Can skip to next connection in file if this is the case.</w:t>
+            </w:r>
+          </w:p>
+        </w:tc>
+      </w:tr>
+      <w:tr>
+        <w:tc>
+          <w:tcPr>
+            <w:tcW w:w="5361" w:type="dxa"/>
+          </w:tcPr>
+          <w:p>
+            <w:pPr>
+              <w:rPr>
+                <w:sz w:val="20"/>
+                <w:szCs w:val="20"/>
+              </w:rPr>
+            </w:pPr>
+            <w:r>
+              <w:rPr>
+                <w:sz w:val="20"/>
+                <w:szCs w:val="20"/>
+              </w:rPr>
+              <w:t>Monitor already exists.</w:t>
+            </w:r>
+          </w:p>
+        </w:tc>
+        <w:tc>
+          <w:tcPr>
+            <w:tcW w:w="5413" w:type="dxa"/>
+          </w:tcPr>
+          <w:p>
+            <w:pPr>
+              <w:rPr>
+                <w:sz w:val="20"/>
+                <w:szCs w:val="20"/>
+              </w:rPr>
+            </w:pPr>
+            <w:r>
+              <w:rPr>
+                <w:sz w:val="20"/>
+                <w:szCs w:val="20"/>
+              </w:rPr>
+              <w:t>Look up in monitors list.  Can skip to next monitor if this is the case.</w:t>
+            </w:r>
+          </w:p>
+        </w:tc>
+      </w:tr>
+      <w:tr>
+        <w:tc>
+          <w:tcPr>
+            <w:tcW w:w="5361" w:type="dxa"/>
+          </w:tcPr>
+          <w:p>
+            <w:pPr>
+              <w:rPr>
+                <w:sz w:val="20"/>
+                <w:szCs w:val="20"/>
+              </w:rPr>
+            </w:pPr>
+            <w:r>
+              <w:rPr>
+                <w:sz w:val="20"/>
+                <w:szCs w:val="20"/>
+              </w:rPr>
+              <w:t>Input unconnected</w:t>
+            </w:r>
+            <w:r>
+              <w:rPr>
+                <w:sz w:val="20"/>
+                <w:szCs w:val="20"/>
+              </w:rPr>
+              <w:t>.</w:t>
+            </w:r>
+          </w:p>
+        </w:tc>
+        <w:tc>
+          <w:tcPr>
+            <w:tcW w:w="5413" w:type="dxa"/>
+          </w:tcPr>
+          <w:p>
+            <w:pPr>
+              <w:rPr>
+                <w:sz w:val="20"/>
+                <w:szCs w:val="20"/>
+              </w:rPr>
+            </w:pPr>
+            <w:r>
+              <w:rPr>
+                <w:sz w:val="20"/>
+                <w:szCs w:val="20"/>
+              </w:rPr>
+              <w:t>At end of file check all inputs have a connection.  If not, report floating inputs to user.</w:t>
+            </w:r>
           </w:p>
         </w:tc>
       </w:tr>
     </w:tbl>
+    <w:p>
+      <w:r>
+        <w:t>NB: devices must be defined before being connected or monitored.</w:t>
+      </w:r>
+    </w:p>
     <w:p/>
+    <w:p>
+      <w:r>
+        <w:t>Read pre-written classes to check all this makes sense.</w:t>
+      </w:r>
+    </w:p>
     <w:sectPr>
       <w:pgSz w:w="11900" w:h="16840"/>
       <w:pgMar w:top="1440" w:right="1440" w:bottom="1440" w:left="1440" w:header="720" w:footer="720" w:gutter="0"/>
@@ -827,6 +926,7 @@
     <w:lsdException w:name="HTML Sample" w:semiHidden="1" w:unhideWhenUsed="1"/>
     <w:lsdException w:name="HTML Typewriter" w:semiHidden="1" w:unhideWhenUsed="1"/>
     <w:lsdException w:name="HTML Variable" w:semiHidden="1" w:unhideWhenUsed="1"/>
+    <w:lsdException w:name="Normal Table" w:semiHidden="1" w:unhideWhenUsed="1"/>
     <w:lsdException w:name="annotation subject" w:semiHidden="1" w:unhideWhenUsed="1"/>
     <w:lsdException w:name="No List" w:semiHidden="1" w:unhideWhenUsed="1"/>
     <w:lsdException w:name="Outline List 1" w:semiHidden="1" w:unhideWhenUsed="1"/>
@@ -873,8 +973,10 @@
     <w:lsdException w:name="Table Subtle 2" w:semiHidden="1" w:unhideWhenUsed="1"/>
     <w:lsdException w:name="Table Web 1" w:semiHidden="1" w:unhideWhenUsed="1"/>
     <w:lsdException w:name="Table Web 2" w:semiHidden="1" w:unhideWhenUsed="1"/>
+    <w:lsdException w:name="Table Web 3" w:semiHidden="1" w:unhideWhenUsed="1"/>
     <w:lsdException w:name="Balloon Text" w:semiHidden="1" w:unhideWhenUsed="1"/>
     <w:lsdException w:name="Table Grid" w:uiPriority="39"/>
+    <w:lsdException w:name="Table Theme" w:semiHidden="1" w:unhideWhenUsed="1"/>
     <w:lsdException w:name="Placeholder Text" w:semiHidden="1"/>
     <w:lsdException w:name="No Spacing" w:uiPriority="1" w:qFormat="1"/>
     <w:lsdException w:name="Light Shading" w:uiPriority="60"/>

</xml_diff>

<commit_message>
Small changes to error handling and new example circuit diagram
</commit_message>
<xml_diff>
--- a/Error Handling.docx
+++ b/Error Handling.docx
@@ -1,6 +1,6 @@
 
 <file path=word/document.xml><?xml version="1.0" encoding="utf-8"?>
-<w:document xmlns:wpc="http://schemas.microsoft.com/office/word/2010/wordprocessingCanvas" xmlns:cx="http://schemas.microsoft.com/office/drawing/2014/chartex" xmlns:cx1="http://schemas.microsoft.com/office/drawing/2015/9/8/chartex" xmlns:cx2="http://schemas.microsoft.com/office/drawing/2015/10/21/chartex" xmlns:cx3="http://schemas.microsoft.com/office/drawing/2016/5/9/chartex" xmlns:cx4="http://schemas.microsoft.com/office/drawing/2016/5/10/chartex" xmlns:cx5="http://schemas.microsoft.com/office/drawing/2016/5/11/chartex" xmlns:cx6="http://schemas.microsoft.com/office/drawing/2016/5/12/chartex" xmlns:cx7="http://schemas.microsoft.com/office/drawing/2016/5/13/chartex" xmlns:cx8="http://schemas.microsoft.com/office/drawing/2016/5/14/chartex" xmlns:mc="http://schemas.openxmlformats.org/markup-compatibility/2006" xmlns:aink="http://schemas.microsoft.com/office/drawing/2016/ink" xmlns:am3d="http://schemas.microsoft.com/office/drawing/2017/model3d" xmlns:o="urn:schemas-microsoft-com:office:office" xmlns:r="http://schemas.openxmlformats.org/officeDocument/2006/relationships" xmlns:m="http://schemas.openxmlformats.org/officeDocument/2006/math" xmlns:v="urn:schemas-microsoft-com:vml" xmlns:wp14="http://schemas.microsoft.com/office/word/2010/wordprocessingDrawing" xmlns:wp="http://schemas.openxmlformats.org/drawingml/2006/wordprocessingDrawing" xmlns:w10="urn:schemas-microsoft-com:office:word" xmlns:w="http://schemas.openxmlformats.org/wordprocessingml/2006/main" xmlns:w14="http://schemas.microsoft.com/office/word/2010/wordml" xmlns:w15="http://schemas.microsoft.com/office/word/2012/wordml" xmlns:w16cex="http://schemas.microsoft.com/office/word/2018/wordml/cex" xmlns:w16cid="http://schemas.microsoft.com/office/word/2016/wordml/cid" xmlns:w16="http://schemas.microsoft.com/office/word/2018/wordml" xmlns:w16se="http://schemas.microsoft.com/office/word/2015/wordml/symex" xmlns:wpg="http://schemas.microsoft.com/office/word/2010/wordprocessingGroup" xmlns:wpi="http://schemas.microsoft.com/office/word/2010/wordprocessingInk" xmlns:wne="http://schemas.microsoft.com/office/word/2006/wordml" xmlns:wps="http://schemas.microsoft.com/office/word/2010/wordprocessingShape" mc:Ignorable="w14 w15 w16se w16cid w16 w16cex wp14">
+<w:document xmlns:wpc="http://schemas.microsoft.com/office/word/2010/wordprocessingCanvas" xmlns:cx="http://schemas.microsoft.com/office/drawing/2014/chartex" xmlns:cx1="http://schemas.microsoft.com/office/drawing/2015/9/8/chartex" xmlns:cx2="http://schemas.microsoft.com/office/drawing/2015/10/21/chartex" xmlns:cx3="http://schemas.microsoft.com/office/drawing/2016/5/9/chartex" xmlns:cx4="http://schemas.microsoft.com/office/drawing/2016/5/10/chartex" xmlns:cx5="http://schemas.microsoft.com/office/drawing/2016/5/11/chartex" xmlns:cx6="http://schemas.microsoft.com/office/drawing/2016/5/12/chartex" xmlns:cx7="http://schemas.microsoft.com/office/drawing/2016/5/13/chartex" xmlns:cx8="http://schemas.microsoft.com/office/drawing/2016/5/14/chartex" xmlns:mc="http://schemas.openxmlformats.org/markup-compatibility/2006" xmlns:aink="http://schemas.microsoft.com/office/drawing/2016/ink" xmlns:am3d="http://schemas.microsoft.com/office/drawing/2017/model3d" xmlns:o="urn:schemas-microsoft-com:office:office" xmlns:r="http://schemas.openxmlformats.org/officeDocument/2006/relationships" xmlns:m="http://schemas.openxmlformats.org/officeDocument/2006/math" xmlns:v="urn:schemas-microsoft-com:vml" xmlns:wp14="http://schemas.microsoft.com/office/word/2010/wordprocessingDrawing" xmlns:wp="http://schemas.openxmlformats.org/drawingml/2006/wordprocessingDrawing" xmlns:w10="urn:schemas-microsoft-com:office:word" xmlns:w="http://schemas.openxmlformats.org/wordprocessingml/2006/main" xmlns:w14="http://schemas.microsoft.com/office/word/2010/wordml" xmlns:w15="http://schemas.microsoft.com/office/word/2012/wordml" xmlns:w16cex="http://schemas.microsoft.com/office/word/2018/wordml/cex" xmlns:w16cid="http://schemas.microsoft.com/office/word/2016/wordml/cid" xmlns:w16="http://schemas.microsoft.com/office/word/2018/wordml" xmlns:w16sdtdh="http://schemas.microsoft.com/office/word/2020/wordml/sdtdatahash" xmlns:w16se="http://schemas.microsoft.com/office/word/2015/wordml/symex" xmlns:wpg="http://schemas.microsoft.com/office/word/2010/wordprocessingGroup" xmlns:wpi="http://schemas.microsoft.com/office/word/2010/wordprocessingInk" xmlns:wne="http://schemas.microsoft.com/office/word/2006/wordml" xmlns:wps="http://schemas.microsoft.com/office/word/2010/wordprocessingShape" mc:Ignorable="w14 w15 w16se w16cid w16 w16cex w16sdtdh wp14">
   <w:body>
     <w:p>
       <w:pPr>
@@ -124,23 +124,7 @@
                 <w:sz w:val="20"/>
                 <w:szCs w:val="20"/>
               </w:rPr>
-              <w:t>Inconsistent name chosen (</w:t>
-            </w:r>
-            <w:proofErr w:type="spellStart"/>
-            <w:r>
-              <w:rPr>
-                <w:sz w:val="20"/>
-                <w:szCs w:val="20"/>
-              </w:rPr>
-              <w:t>eg.</w:t>
-            </w:r>
-            <w:proofErr w:type="spellEnd"/>
-            <w:r>
-              <w:rPr>
-                <w:sz w:val="20"/>
-                <w:szCs w:val="20"/>
-              </w:rPr>
-              <w:t xml:space="preserve"> SW1 for a gate).</w:t>
+              <w:t>Inconsistent name chosen (eg. SW1 for a gate).</w:t>
             </w:r>
           </w:p>
         </w:tc>
@@ -426,23 +410,7 @@
                 <w:sz w:val="20"/>
                 <w:szCs w:val="20"/>
               </w:rPr>
-              <w:t xml:space="preserve">Look up name to find device type.  Check not SWITCH or CLOCK (which have </w:t>
-            </w:r>
-            <w:proofErr w:type="gramStart"/>
-            <w:r>
-              <w:rPr>
-                <w:sz w:val="20"/>
-                <w:szCs w:val="20"/>
-              </w:rPr>
-              <w:t>no</w:t>
-            </w:r>
-            <w:proofErr w:type="gramEnd"/>
-            <w:r>
-              <w:rPr>
-                <w:sz w:val="20"/>
-                <w:szCs w:val="20"/>
-              </w:rPr>
-              <w:t xml:space="preserve"> input).  For gates, check input number is in specified range.  Check only DTYPE uses DATA, CLOCK, SET, CLEAR.</w:t>
+              <w:t>Look up name to find device type.  Check not SWITCH or CLOCK (which have no input).  For gates, check input number is in specified range.  Check only DTYPE uses DATA, CLOCK, SET, CLEAR.</w:t>
             </w:r>
           </w:p>
         </w:tc>
@@ -660,6 +628,90 @@
                 <w:szCs w:val="20"/>
               </w:rPr>
               <w:t>At end of file check all inputs have a connection.  If not, report floating inputs to user.</w:t>
+            </w:r>
+          </w:p>
+        </w:tc>
+      </w:tr>
+      <w:tr>
+        <w:tc>
+          <w:tcPr>
+            <w:tcW w:w="5361" w:type="dxa"/>
+          </w:tcPr>
+          <w:p>
+            <w:pPr>
+              <w:rPr>
+                <w:sz w:val="20"/>
+                <w:szCs w:val="20"/>
+              </w:rPr>
+            </w:pPr>
+            <w:r>
+              <w:rPr>
+                <w:sz w:val="20"/>
+                <w:szCs w:val="20"/>
+              </w:rPr>
+              <w:t>Switch defined in 2 different states.</w:t>
+            </w:r>
+          </w:p>
+        </w:tc>
+        <w:tc>
+          <w:tcPr>
+            <w:tcW w:w="5413" w:type="dxa"/>
+          </w:tcPr>
+          <w:p>
+            <w:pPr>
+              <w:rPr>
+                <w:sz w:val="20"/>
+                <w:szCs w:val="20"/>
+              </w:rPr>
+            </w:pPr>
+            <w:r>
+              <w:rPr>
+                <w:sz w:val="20"/>
+                <w:szCs w:val="20"/>
+              </w:rPr>
+              <w:t>Check if switch state has been defined before.</w:t>
+            </w:r>
+          </w:p>
+        </w:tc>
+      </w:tr>
+      <w:tr>
+        <w:tc>
+          <w:tcPr>
+            <w:tcW w:w="5361" w:type="dxa"/>
+          </w:tcPr>
+          <w:p>
+            <w:pPr>
+              <w:rPr>
+                <w:sz w:val="20"/>
+                <w:szCs w:val="20"/>
+              </w:rPr>
+            </w:pPr>
+            <w:r>
+              <w:rPr>
+                <w:sz w:val="20"/>
+                <w:szCs w:val="20"/>
+              </w:rPr>
+              <w:t>No monitor given.</w:t>
+            </w:r>
+          </w:p>
+        </w:tc>
+        <w:tc>
+          <w:tcPr>
+            <w:tcW w:w="5413" w:type="dxa"/>
+          </w:tcPr>
+          <w:p>
+            <w:pPr>
+              <w:rPr>
+                <w:sz w:val="20"/>
+                <w:szCs w:val="20"/>
+              </w:rPr>
+            </w:pPr>
+            <w:r>
+              <w:rPr>
+                <w:sz w:val="20"/>
+                <w:szCs w:val="20"/>
+              </w:rPr>
+              <w:t>Check at least one monitor specified. If not, alert user.</w:t>
             </w:r>
           </w:p>
         </w:tc>
@@ -687,7 +739,7 @@
 </file>
 
 <file path=word/numbering.xml><?xml version="1.0" encoding="utf-8"?>
-<w:numbering xmlns:wpc="http://schemas.microsoft.com/office/word/2010/wordprocessingCanvas" xmlns:cx="http://schemas.microsoft.com/office/drawing/2014/chartex" xmlns:cx1="http://schemas.microsoft.com/office/drawing/2015/9/8/chartex" xmlns:cx2="http://schemas.microsoft.com/office/drawing/2015/10/21/chartex" xmlns:cx3="http://schemas.microsoft.com/office/drawing/2016/5/9/chartex" xmlns:cx4="http://schemas.microsoft.com/office/drawing/2016/5/10/chartex" xmlns:cx5="http://schemas.microsoft.com/office/drawing/2016/5/11/chartex" xmlns:cx6="http://schemas.microsoft.com/office/drawing/2016/5/12/chartex" xmlns:cx7="http://schemas.microsoft.com/office/drawing/2016/5/13/chartex" xmlns:cx8="http://schemas.microsoft.com/office/drawing/2016/5/14/chartex" xmlns:mc="http://schemas.openxmlformats.org/markup-compatibility/2006" xmlns:aink="http://schemas.microsoft.com/office/drawing/2016/ink" xmlns:am3d="http://schemas.microsoft.com/office/drawing/2017/model3d" xmlns:o="urn:schemas-microsoft-com:office:office" xmlns:r="http://schemas.openxmlformats.org/officeDocument/2006/relationships" xmlns:m="http://schemas.openxmlformats.org/officeDocument/2006/math" xmlns:v="urn:schemas-microsoft-com:vml" xmlns:wp14="http://schemas.microsoft.com/office/word/2010/wordprocessingDrawing" xmlns:wp="http://schemas.openxmlformats.org/drawingml/2006/wordprocessingDrawing" xmlns:w10="urn:schemas-microsoft-com:office:word" xmlns:w="http://schemas.openxmlformats.org/wordprocessingml/2006/main" xmlns:w14="http://schemas.microsoft.com/office/word/2010/wordml" xmlns:w15="http://schemas.microsoft.com/office/word/2012/wordml" xmlns:w16cex="http://schemas.microsoft.com/office/word/2018/wordml/cex" xmlns:w16cid="http://schemas.microsoft.com/office/word/2016/wordml/cid" xmlns:w16="http://schemas.microsoft.com/office/word/2018/wordml" xmlns:w16se="http://schemas.microsoft.com/office/word/2015/wordml/symex" xmlns:wpg="http://schemas.microsoft.com/office/word/2010/wordprocessingGroup" xmlns:wpi="http://schemas.microsoft.com/office/word/2010/wordprocessingInk" xmlns:wne="http://schemas.microsoft.com/office/word/2006/wordml" xmlns:wps="http://schemas.microsoft.com/office/word/2010/wordprocessingShape" mc:Ignorable="w14 w15 w16se w16cid w16 w16cex wp14">
+<w:numbering xmlns:wpc="http://schemas.microsoft.com/office/word/2010/wordprocessingCanvas" xmlns:cx="http://schemas.microsoft.com/office/drawing/2014/chartex" xmlns:cx1="http://schemas.microsoft.com/office/drawing/2015/9/8/chartex" xmlns:cx2="http://schemas.microsoft.com/office/drawing/2015/10/21/chartex" xmlns:cx3="http://schemas.microsoft.com/office/drawing/2016/5/9/chartex" xmlns:cx4="http://schemas.microsoft.com/office/drawing/2016/5/10/chartex" xmlns:cx5="http://schemas.microsoft.com/office/drawing/2016/5/11/chartex" xmlns:cx6="http://schemas.microsoft.com/office/drawing/2016/5/12/chartex" xmlns:cx7="http://schemas.microsoft.com/office/drawing/2016/5/13/chartex" xmlns:cx8="http://schemas.microsoft.com/office/drawing/2016/5/14/chartex" xmlns:mc="http://schemas.openxmlformats.org/markup-compatibility/2006" xmlns:aink="http://schemas.microsoft.com/office/drawing/2016/ink" xmlns:am3d="http://schemas.microsoft.com/office/drawing/2017/model3d" xmlns:o="urn:schemas-microsoft-com:office:office" xmlns:r="http://schemas.openxmlformats.org/officeDocument/2006/relationships" xmlns:m="http://schemas.openxmlformats.org/officeDocument/2006/math" xmlns:v="urn:schemas-microsoft-com:vml" xmlns:wp14="http://schemas.microsoft.com/office/word/2010/wordprocessingDrawing" xmlns:wp="http://schemas.openxmlformats.org/drawingml/2006/wordprocessingDrawing" xmlns:w10="urn:schemas-microsoft-com:office:word" xmlns:w="http://schemas.openxmlformats.org/wordprocessingml/2006/main" xmlns:w14="http://schemas.microsoft.com/office/word/2010/wordml" xmlns:w15="http://schemas.microsoft.com/office/word/2012/wordml" xmlns:w16cex="http://schemas.microsoft.com/office/word/2018/wordml/cex" xmlns:w16cid="http://schemas.microsoft.com/office/word/2016/wordml/cid" xmlns:w16="http://schemas.microsoft.com/office/word/2018/wordml" xmlns:w16sdtdh="http://schemas.microsoft.com/office/word/2020/wordml/sdtdatahash" xmlns:w16se="http://schemas.microsoft.com/office/word/2015/wordml/symex" xmlns:wpg="http://schemas.microsoft.com/office/word/2010/wordprocessingGroup" xmlns:wpi="http://schemas.microsoft.com/office/word/2010/wordprocessingInk" xmlns:wne="http://schemas.microsoft.com/office/word/2006/wordml" xmlns:wps="http://schemas.microsoft.com/office/word/2010/wordprocessingShape" mc:Ignorable="w14 w15 w16se w16cid w16 w16cex w16sdtdh wp14">
   <w:abstractNum w:abstractNumId="0" w15:restartNumberingAfterBreak="0">
     <w:nsid w:val="6A07614D"/>
     <w:multiLevelType w:val="hybridMultilevel"/>
@@ -808,7 +860,7 @@
 </file>
 
 <file path=word/styles.xml><?xml version="1.0" encoding="utf-8"?>
-<w:styles xmlns:mc="http://schemas.openxmlformats.org/markup-compatibility/2006" xmlns:r="http://schemas.openxmlformats.org/officeDocument/2006/relationships" xmlns:w="http://schemas.openxmlformats.org/wordprocessingml/2006/main" xmlns:w14="http://schemas.microsoft.com/office/word/2010/wordml" xmlns:w15="http://schemas.microsoft.com/office/word/2012/wordml" xmlns:w16cex="http://schemas.microsoft.com/office/word/2018/wordml/cex" xmlns:w16cid="http://schemas.microsoft.com/office/word/2016/wordml/cid" xmlns:w16="http://schemas.microsoft.com/office/word/2018/wordml" xmlns:w16se="http://schemas.microsoft.com/office/word/2015/wordml/symex" mc:Ignorable="w14 w15 w16se w16cid w16 w16cex">
+<w:styles xmlns:mc="http://schemas.openxmlformats.org/markup-compatibility/2006" xmlns:r="http://schemas.openxmlformats.org/officeDocument/2006/relationships" xmlns:w="http://schemas.openxmlformats.org/wordprocessingml/2006/main" xmlns:w14="http://schemas.microsoft.com/office/word/2010/wordml" xmlns:w15="http://schemas.microsoft.com/office/word/2012/wordml" xmlns:w16cex="http://schemas.microsoft.com/office/word/2018/wordml/cex" xmlns:w16cid="http://schemas.microsoft.com/office/word/2016/wordml/cid" xmlns:w16="http://schemas.microsoft.com/office/word/2018/wordml" xmlns:w16sdtdh="http://schemas.microsoft.com/office/word/2020/wordml/sdtdatahash" xmlns:w16se="http://schemas.microsoft.com/office/word/2015/wordml/symex" mc:Ignorable="w14 w15 w16se w16cid w16 w16cex w16sdtdh">
   <w:docDefaults>
     <w:rPrDefault>
       <w:rPr>

</xml_diff>